<commit_message>
Update Evalutiebord tps26600 inrush current.docx
</commit_message>
<xml_diff>
--- a/Evalutiebord tps26600 inrush current.docx
+++ b/Evalutiebord tps26600 inrush current.docx
@@ -373,7 +373,126 @@
       </w:r>
     </w:p>
     <w:p/>
-    <w:p/>
+    <w:p>
+      <w:r>
+        <w:rPr>
+          <w:noProof/>
+        </w:rPr>
+        <w:drawing>
+          <wp:inline distT="0" distB="0" distL="0" distR="0" wp14:anchorId="484AD9A5" wp14:editId="057DB6DB">
+            <wp:extent cx="5731510" cy="3603625"/>
+            <wp:effectExtent l="0" t="0" r="2540" b="0"/>
+            <wp:docPr id="6" name="Picture 6"/>
+            <wp:cNvGraphicFramePr>
+              <a:graphicFrameLocks xmlns:a="http://schemas.openxmlformats.org/drawingml/2006/main" noChangeAspect="1"/>
+            </wp:cNvGraphicFramePr>
+            <a:graphic xmlns:a="http://schemas.openxmlformats.org/drawingml/2006/main">
+              <a:graphicData uri="http://schemas.openxmlformats.org/drawingml/2006/picture">
+                <pic:pic xmlns:pic="http://schemas.openxmlformats.org/drawingml/2006/picture">
+                  <pic:nvPicPr>
+                    <pic:cNvPr id="0" name="Picture 3"/>
+                    <pic:cNvPicPr>
+                      <a:picLocks noChangeAspect="1" noChangeArrowheads="1"/>
+                    </pic:cNvPicPr>
+                  </pic:nvPicPr>
+                  <pic:blipFill>
+                    <a:blip r:embed="rId11">
+                      <a:extLst>
+                        <a:ext uri="{28A0092B-C50C-407E-A947-70E740481C1C}">
+                          <a14:useLocalDpi xmlns:a14="http://schemas.microsoft.com/office/drawing/2010/main" val="0"/>
+                        </a:ext>
+                      </a:extLst>
+                    </a:blip>
+                    <a:srcRect/>
+                    <a:stretch>
+                      <a:fillRect/>
+                    </a:stretch>
+                  </pic:blipFill>
+                  <pic:spPr bwMode="auto">
+                    <a:xfrm>
+                      <a:off x="0" y="0"/>
+                      <a:ext cx="5731510" cy="3603625"/>
+                    </a:xfrm>
+                    <a:prstGeom prst="rect">
+                      <a:avLst/>
+                    </a:prstGeom>
+                    <a:noFill/>
+                    <a:ln>
+                      <a:noFill/>
+                    </a:ln>
+                  </pic:spPr>
+                </pic:pic>
+              </a:graphicData>
+            </a:graphic>
+          </wp:inline>
+        </w:drawing>
+      </w:r>
+    </w:p>
+    <w:p>
+      <w:r>
+        <w:t>Minder dan 6A piek.</w:t>
+      </w:r>
+    </w:p>
+    <w:p>
+      <w:r>
+        <w:rPr>
+          <w:noProof/>
+        </w:rPr>
+        <w:drawing>
+          <wp:inline distT="0" distB="0" distL="0" distR="0" wp14:anchorId="0FF4864F" wp14:editId="768010BC">
+            <wp:extent cx="5731510" cy="3603625"/>
+            <wp:effectExtent l="0" t="0" r="2540" b="0"/>
+            <wp:docPr id="3" name="Picture 3"/>
+            <wp:cNvGraphicFramePr>
+              <a:graphicFrameLocks xmlns:a="http://schemas.openxmlformats.org/drawingml/2006/main" noChangeAspect="1"/>
+            </wp:cNvGraphicFramePr>
+            <a:graphic xmlns:a="http://schemas.openxmlformats.org/drawingml/2006/main">
+              <a:graphicData uri="http://schemas.openxmlformats.org/drawingml/2006/picture">
+                <pic:pic xmlns:pic="http://schemas.openxmlformats.org/drawingml/2006/picture">
+                  <pic:nvPicPr>
+                    <pic:cNvPr id="0" name="Picture 1"/>
+                    <pic:cNvPicPr>
+                      <a:picLocks noChangeAspect="1" noChangeArrowheads="1"/>
+                    </pic:cNvPicPr>
+                  </pic:nvPicPr>
+                  <pic:blipFill>
+                    <a:blip r:embed="rId12">
+                      <a:extLst>
+                        <a:ext uri="{28A0092B-C50C-407E-A947-70E740481C1C}">
+                          <a14:useLocalDpi xmlns:a14="http://schemas.microsoft.com/office/drawing/2010/main" val="0"/>
+                        </a:ext>
+                      </a:extLst>
+                    </a:blip>
+                    <a:srcRect/>
+                    <a:stretch>
+                      <a:fillRect/>
+                    </a:stretch>
+                  </pic:blipFill>
+                  <pic:spPr bwMode="auto">
+                    <a:xfrm>
+                      <a:off x="0" y="0"/>
+                      <a:ext cx="5731510" cy="3603625"/>
+                    </a:xfrm>
+                    <a:prstGeom prst="rect">
+                      <a:avLst/>
+                    </a:prstGeom>
+                    <a:noFill/>
+                    <a:ln>
+                      <a:noFill/>
+                    </a:ln>
+                  </pic:spPr>
+                </pic:pic>
+              </a:graphicData>
+            </a:graphic>
+          </wp:inline>
+        </w:drawing>
+      </w:r>
+    </w:p>
+    <w:p>
+      <w:r>
+        <w:t>Als de mogelijke stroompiek te groot word wordt de piek beperkt en een soort van soft start geactiveerd.</w:t>
+      </w:r>
+    </w:p>
     <w:sectPr>
       <w:pgSz w:w="11906" w:h="16838"/>
       <w:pgMar w:top="1440" w:right="1440" w:bottom="1440" w:left="1440" w:header="708" w:footer="708" w:gutter="0"/>
@@ -1109,6 +1228,21 @@
 </file>
 
 <file path=customXml/item1.xml><?xml version="1.0" encoding="utf-8"?>
+<p:properties xmlns:p="http://schemas.microsoft.com/office/2006/metadata/properties" xmlns:xsi="http://www.w3.org/2001/XMLSchema-instance" xmlns:pc="http://schemas.microsoft.com/office/infopath/2007/PartnerControls">
+  <documentManagement/>
+</p:properties>
+</file>
+
+<file path=customXml/item2.xml><?xml version="1.0" encoding="utf-8"?>
+<?mso-contentType ?>
+<FormTemplates xmlns="http://schemas.microsoft.com/sharepoint/v3/contenttype/forms">
+  <Display>DocumentLibraryForm</Display>
+  <Edit>DocumentLibraryForm</Edit>
+  <New>DocumentLibraryForm</New>
+</FormTemplates>
+</file>
+
+<file path=customXml/item3.xml><?xml version="1.0" encoding="utf-8"?>
 <ct:contentTypeSchema xmlns:ct="http://schemas.microsoft.com/office/2006/metadata/contentType" xmlns:ma="http://schemas.microsoft.com/office/2006/metadata/properties/metaAttributes" ct:_="" ma:_="" ma:contentTypeName="Document" ma:contentTypeID="0x010100735F1522866FC249A2E5FFE8F51ADA07" ma:contentTypeVersion="13" ma:contentTypeDescription="Een nieuw document maken." ma:contentTypeScope="" ma:versionID="60c27af714c3ec1b24a2110ebd324b7a">
   <xsd:schema xmlns:xsd="http://www.w3.org/2001/XMLSchema" xmlns:xs="http://www.w3.org/2001/XMLSchema" xmlns:p="http://schemas.microsoft.com/office/2006/metadata/properties" xmlns:ns3="cb0ea481-fd44-47d1-8093-b634bd01b2a8" xmlns:ns4="b9599cae-0182-4ce1-b8ac-09f5dbcbf5d7" targetNamespace="http://schemas.microsoft.com/office/2006/metadata/properties" ma:root="true" ma:fieldsID="360a3752b105f1122481e9daf807303d" ns3:_="" ns4:_="">
     <xsd:import namespace="cb0ea481-fd44-47d1-8093-b634bd01b2a8"/>
@@ -1331,22 +1465,24 @@
 </ct:contentTypeSchema>
 </file>
 
-<file path=customXml/item2.xml><?xml version="1.0" encoding="utf-8"?>
-<?mso-contentType ?>
-<FormTemplates xmlns="http://schemas.microsoft.com/sharepoint/v3/contenttype/forms">
-  <Display>DocumentLibraryForm</Display>
-  <Edit>DocumentLibraryForm</Edit>
-  <New>DocumentLibraryForm</New>
-</FormTemplates>
+<file path=customXml/itemProps1.xml><?xml version="1.0" encoding="utf-8"?>
+<ds:datastoreItem xmlns:ds="http://schemas.openxmlformats.org/officeDocument/2006/customXml" ds:itemID="{71A0D80D-6908-492A-A67F-47C1262D40DF}">
+  <ds:schemaRefs>
+    <ds:schemaRef ds:uri="http://schemas.microsoft.com/office/2006/metadata/properties"/>
+    <ds:schemaRef ds:uri="http://schemas.microsoft.com/office/infopath/2007/PartnerControls"/>
+  </ds:schemaRefs>
+</ds:datastoreItem>
 </file>
 
-<file path=customXml/item3.xml><?xml version="1.0" encoding="utf-8"?>
-<p:properties xmlns:p="http://schemas.microsoft.com/office/2006/metadata/properties" xmlns:xsi="http://www.w3.org/2001/XMLSchema-instance" xmlns:pc="http://schemas.microsoft.com/office/infopath/2007/PartnerControls">
-  <documentManagement/>
-</p:properties>
+<file path=customXml/itemProps2.xml><?xml version="1.0" encoding="utf-8"?>
+<ds:datastoreItem xmlns:ds="http://schemas.openxmlformats.org/officeDocument/2006/customXml" ds:itemID="{D711EDDE-B653-4F83-8C57-EB7EA1F60845}">
+  <ds:schemaRefs>
+    <ds:schemaRef ds:uri="http://schemas.microsoft.com/sharepoint/v3/contenttype/forms"/>
+  </ds:schemaRefs>
+</ds:datastoreItem>
 </file>
 
-<file path=customXml/itemProps1.xml><?xml version="1.0" encoding="utf-8"?>
+<file path=customXml/itemProps3.xml><?xml version="1.0" encoding="utf-8"?>
 <ds:datastoreItem xmlns:ds="http://schemas.openxmlformats.org/officeDocument/2006/customXml" ds:itemID="{1FEDD00F-91EF-46E5-AC5E-F755041258AE}">
   <ds:schemaRefs>
     <ds:schemaRef ds:uri="http://schemas.microsoft.com/office/2006/metadata/contentType"/>
@@ -1363,21 +1499,4 @@
     <ds:schemaRef ds:uri="http://schemas.microsoft.com/internal/obd"/>
   </ds:schemaRefs>
 </ds:datastoreItem>
-</file>
-
-<file path=customXml/itemProps2.xml><?xml version="1.0" encoding="utf-8"?>
-<ds:datastoreItem xmlns:ds="http://schemas.openxmlformats.org/officeDocument/2006/customXml" ds:itemID="{D711EDDE-B653-4F83-8C57-EB7EA1F60845}">
-  <ds:schemaRefs>
-    <ds:schemaRef ds:uri="http://schemas.microsoft.com/sharepoint/v3/contenttype/forms"/>
-  </ds:schemaRefs>
-</ds:datastoreItem>
-</file>
-
-<file path=customXml/itemProps3.xml><?xml version="1.0" encoding="utf-8"?>
-<ds:datastoreItem xmlns:ds="http://schemas.openxmlformats.org/officeDocument/2006/customXml" ds:itemID="{71A0D80D-6908-492A-A67F-47C1262D40DF}">
-  <ds:schemaRefs>
-    <ds:schemaRef ds:uri="http://schemas.microsoft.com/office/2006/metadata/properties"/>
-    <ds:schemaRef ds:uri="http://schemas.microsoft.com/office/infopath/2007/PartnerControls"/>
-  </ds:schemaRefs>
-</ds:datastoreItem>
 </file>
</xml_diff>